<commit_message>
Fix font formatting to preserve template styles
- Preserve original template font styles when replacing placeholders
- Apply 楷体_GB2312 三号 specifically for type field
- Date formatting: YYYY年MM月DD日 with time suffix
- Type field: checkbox rendering with proper options
- Template-based formatting ensures consistent output styling
</commit_message>
<xml_diff>
--- a/送审签/2026-01-12_1.docx
+++ b/送审签/2026-01-12_1.docx
@@ -28,24 +28,24 @@
       </w:pPr>
       <w:r>
         <w:rPr>
-          <w:rFonts w:hint="default" w:ascii="仿宋_GB2312" w:hAnsi="仿宋_GB2312" w:eastAsia="仿宋_GB2312" w:cs="方正小标宋简体"/>
-          <w:sz w:val="24"/>
+          <w:rFonts w:hint="default" w:ascii="方正小标宋简体" w:hAnsi="方正小标宋简体" w:eastAsia="方正小标宋简体" w:cs="方正小标宋简体"/>
+          <w:sz w:val="44"/>
           <w:szCs w:val="44"/>
         </w:rPr>
         <w:t>政务新媒体</w:t>
       </w:r>
       <w:r>
         <w:rPr>
-          <w:rFonts w:hint="eastAsia" w:ascii="仿宋_GB2312" w:hAnsi="仿宋_GB2312" w:eastAsia="仿宋_GB2312" w:cs="方正小标宋简体"/>
-          <w:sz w:val="24"/>
+          <w:rFonts w:hint="eastAsia" w:ascii="方正小标宋简体" w:hAnsi="方正小标宋简体" w:eastAsia="方正小标宋简体" w:cs="方正小标宋简体"/>
+          <w:sz w:val="44"/>
           <w:szCs w:val="44"/>
         </w:rPr>
         <w:t>稿件送审</w:t>
       </w:r>
       <w:r>
         <w:rPr>
-          <w:rFonts w:hint="default" w:ascii="仿宋_GB2312" w:hAnsi="仿宋_GB2312" w:eastAsia="仿宋_GB2312" w:cs="方正小标宋简体"/>
-          <w:sz w:val="24"/>
+          <w:rFonts w:hint="default" w:ascii="方正小标宋简体" w:hAnsi="方正小标宋简体" w:eastAsia="方正小标宋简体" w:cs="方正小标宋简体"/>
+          <w:sz w:val="44"/>
           <w:szCs w:val="44"/>
         </w:rPr>
         <w:t>签</w:t>
@@ -88,24 +88,24 @@
       </w:pPr>
       <w:r>
         <w:rPr>
-          <w:rFonts w:hint="default" w:ascii="仿宋_GB2312" w:hAnsi="仿宋_GB2312" w:eastAsia="仿宋_GB2312" w:cs="楷体_GB2312"/>
-          <w:sz w:val="24"/>
+          <w:rFonts w:hint="default" w:ascii="楷体_GB2312" w:hAnsi="楷体_GB2312" w:eastAsia="楷体_GB2312" w:cs="楷体_GB2312"/>
+          <w:sz w:val="32"/>
           <w:szCs w:val="32"/>
         </w:rPr>
         <w:t xml:space="preserve">   </w:t>
       </w:r>
       <w:r>
         <w:rPr>
-          <w:rFonts w:hint="eastAsia" w:ascii="仿宋_GB2312" w:hAnsi="仿宋_GB2312" w:eastAsia="仿宋_GB2312" w:cs="楷体_GB2312"/>
-          <w:sz w:val="24"/>
+          <w:rFonts w:hint="eastAsia" w:ascii="楷体_GB2312" w:hAnsi="楷体_GB2312" w:eastAsia="楷体_GB2312" w:cs="楷体_GB2312"/>
+          <w:sz w:val="32"/>
           <w:szCs w:val="32"/>
         </w:rPr>
         <w:t>紧急程度：</w:t>
       </w:r>
       <w:r>
         <w:rPr>
-          <w:rFonts w:hint="eastAsia" w:ascii="仿宋_GB2312" w:hAnsi="仿宋_GB2312" w:eastAsia="仿宋_GB2312" w:cs="楷体_GB2312"/>
-          <w:sz w:val="24"/>
+          <w:rFonts w:hint="eastAsia" w:ascii="楷体_GB2312" w:hAnsi="楷体_GB2312" w:eastAsia="楷体_GB2312" w:cs="楷体_GB2312"/>
+          <w:sz w:val="32"/>
           <w:szCs w:val="32"/>
           <w:lang w:val="en-US" w:eastAsia="zh-CN"/>
         </w:rPr>
@@ -113,16 +113,16 @@
       </w:r>
       <w:r>
         <w:rPr>
-          <w:rFonts w:hint="default" w:ascii="仿宋_GB2312" w:hAnsi="仿宋_GB2312" w:eastAsia="仿宋_GB2312" w:cs="楷体_GB2312"/>
-          <w:sz w:val="24"/>
+          <w:rFonts w:hint="default" w:ascii="楷体_GB2312" w:hAnsi="楷体_GB2312" w:eastAsia="楷体_GB2312" w:cs="楷体_GB2312"/>
+          <w:sz w:val="32"/>
           <w:szCs w:val="32"/>
         </w:rPr>
         <w:t xml:space="preserve">              联系电话：</w:t>
       </w:r>
       <w:r>
         <w:rPr>
-          <w:rFonts w:hint="eastAsia" w:ascii="仿宋_GB2312" w:hAnsi="仿宋_GB2312" w:eastAsia="仿宋_GB2312" w:cs="楷体_GB2312"/>
-          <w:sz w:val="24"/>
+          <w:rFonts w:hint="eastAsia" w:ascii="楷体_GB2312" w:hAnsi="楷体_GB2312" w:eastAsia="楷体_GB2312" w:cs="楷体_GB2312"/>
+          <w:sz w:val="32"/>
           <w:szCs w:val="32"/>
           <w:lang w:val="en-US" w:eastAsia="zh-CN"/>
         </w:rPr>
@@ -198,8 +198,8 @@
             </w:pPr>
             <w:r>
               <w:rPr>
-                <w:rFonts w:hint="eastAsia" w:ascii="仿宋_GB2312" w:hAnsi="仿宋_GB2312" w:eastAsia="仿宋_GB2312" w:cs="方正小标宋简体"/>
-                <w:sz w:val="24"/>
+                <w:rFonts w:hint="eastAsia" w:ascii="方正小标宋简体" w:hAnsi="方正小标宋简体" w:eastAsia="方正小标宋简体" w:cs="方正小标宋简体"/>
+                <w:sz w:val="32"/>
                 <w:szCs w:val="32"/>
                 <w:vertAlign w:val="baseline"/>
               </w:rPr>
@@ -226,8 +226,10 @@
             </w:pPr>
             <w:r>
               <w:rPr>
-                <w:rFonts w:ascii="仿宋_GB2312" w:hAnsi="仿宋_GB2312" w:eastAsia="仿宋_GB2312"/>
+                <w:rFonts w:hint="eastAsia" w:ascii="仿宋_GB2312" w:hAnsi="仿宋_GB2312" w:eastAsia="仿宋_GB2312" w:cs="仿宋_GB2312"/>
                 <w:sz w:val="24"/>
+                <w:szCs w:val="24"/>
+                <w:vertAlign w:val="baseline"/>
               </w:rPr>
               <w:t>全力冲刺"开门红"丨铆劲攻坚 石家庄市制造企业按下生产"加速键"</w:t>
             </w:r>
@@ -252,8 +254,8 @@
             </w:pPr>
             <w:r>
               <w:rPr>
-                <w:rFonts w:hint="default" w:ascii="仿宋_GB2312" w:hAnsi="仿宋_GB2312" w:eastAsia="仿宋_GB2312" w:cs="方正小标宋简体"/>
-                <w:sz w:val="24"/>
+                <w:rFonts w:hint="default" w:ascii="方正小标宋简体" w:hAnsi="方正小标宋简体" w:eastAsia="方正小标宋简体" w:cs="方正小标宋简体"/>
+                <w:sz w:val="32"/>
                 <w:szCs w:val="32"/>
                 <w:vertAlign w:val="baseline"/>
               </w:rPr>
@@ -280,10 +282,22 @@
             </w:pPr>
             <w:r>
               <w:rPr>
-                <w:rFonts w:ascii="仿宋_GB2312" w:hAnsi="仿宋_GB2312" w:eastAsia="仿宋_GB2312"/>
+                <w:rFonts w:hint="eastAsia" w:ascii="仿宋_GB2312" w:hAnsi="仿宋_GB2312" w:eastAsia="仿宋_GB2312" w:cs="仿宋_GB2312"/>
                 <w:sz w:val="24"/>
+                <w:szCs w:val="24"/>
+                <w:vertAlign w:val="baseline"/>
               </w:rPr>
               <w:t>转载</w:t>
+            </w:r>
+            <w:bookmarkStart w:id="0" w:name="_GoBack"/>
+            <w:bookmarkEnd w:id="0"/>
+            <w:r>
+              <w:rPr>
+                <w:rFonts w:hint="eastAsia" w:ascii="仿宋_GB2312" w:hAnsi="仿宋_GB2312" w:eastAsia="仿宋_GB2312" w:cs="仿宋_GB2312"/>
+                <w:sz w:val="24"/>
+                <w:szCs w:val="24"/>
+                <w:vertAlign w:val="baseline"/>
+              </w:rPr>
             </w:r>
           </w:p>
         </w:tc>
@@ -324,9 +338,9 @@
             </w:pPr>
             <w:r>
               <w:rPr>
-                <w:rFonts w:hint="default" w:ascii="仿宋_GB2312" w:hAnsi="仿宋_GB2312" w:eastAsia="仿宋_GB2312" w:cs="方正小标宋简体"/>
+                <w:rFonts w:hint="default" w:ascii="方正小标宋简体" w:hAnsi="方正小标宋简体" w:eastAsia="方正小标宋简体" w:cs="方正小标宋简体"/>
                 <w:color w:val="000000"/>
-                <w:sz w:val="24"/>
+                <w:sz w:val="32"/>
                 <w:szCs w:val="32"/>
                 <w:vertAlign w:val="baseline"/>
               </w:rPr>
@@ -358,10 +372,29 @@
             </w:pPr>
             <w:r>
               <w:rPr>
-                <w:rFonts w:ascii="仿宋_GB2312" w:hAnsi="仿宋_GB2312" w:eastAsia="仿宋_GB2312"/>
+                <w:rFonts w:hint="eastAsia" w:ascii="仿宋_GB2312" w:hAnsi="仿宋_GB2312" w:eastAsia="仿宋_GB2312" w:cs="仿宋_GB2312"/>
                 <w:sz w:val="24"/>
+                <w:szCs w:val="24"/>
+                <w:vertAlign w:val="baseline"/>
               </w:rPr>
               <w:t>https://mp.weixin.qq.com/s/8v4b7D3lxC0JeOyF0pxM0Q</w:t>
+            </w:r>
+            <w:r>
+              <w:rPr>
+                <w:rFonts w:hint="eastAsia" w:ascii="仿宋_GB2312" w:hAnsi="仿宋_GB2312" w:eastAsia="仿宋_GB2312" w:cs="仿宋_GB2312"/>
+                <w:sz w:val="24"/>
+                <w:szCs w:val="24"/>
+                <w:vertAlign w:val="baseline"/>
+                <w:lang w:val="en-US" w:eastAsia="zh-CN"/>
+              </w:rPr>
+            </w:r>
+            <w:r>
+              <w:rPr>
+                <w:rFonts w:hint="eastAsia" w:ascii="仿宋_GB2312" w:hAnsi="仿宋_GB2312" w:eastAsia="仿宋_GB2312" w:cs="仿宋_GB2312"/>
+                <w:sz w:val="24"/>
+                <w:szCs w:val="24"/>
+                <w:vertAlign w:val="baseline"/>
+              </w:rPr>
             </w:r>
           </w:p>
         </w:tc>
@@ -384,8 +417,8 @@
             </w:pPr>
             <w:r>
               <w:rPr>
-                <w:rFonts w:hint="default" w:ascii="仿宋_GB2312" w:hAnsi="仿宋_GB2312" w:eastAsia="仿宋_GB2312" w:cs="方正小标宋简体"/>
-                <w:sz w:val="24"/>
+                <w:rFonts w:hint="default" w:ascii="方正小标宋简体" w:hAnsi="方正小标宋简体" w:eastAsia="方正小标宋简体" w:cs="方正小标宋简体"/>
+                <w:sz w:val="32"/>
                 <w:szCs w:val="32"/>
                 <w:vertAlign w:val="baseline"/>
               </w:rPr>
@@ -412,8 +445,10 @@
             </w:pPr>
             <w:r>
               <w:rPr>
-                <w:rFonts w:ascii="仿宋_GB2312" w:hAnsi="仿宋_GB2312" w:eastAsia="仿宋_GB2312"/>
+                <w:rFonts w:hint="eastAsia" w:ascii="仿宋_GB2312" w:hAnsi="仿宋_GB2312" w:eastAsia="仿宋_GB2312" w:cs="仿宋_GB2312"/>
                 <w:sz w:val="24"/>
+                <w:szCs w:val="24"/>
+                <w:vertAlign w:val="baseline"/>
               </w:rPr>
               <w:t>石家庄新闻</w:t>
             </w:r>
@@ -455,8 +490,8 @@
             </w:pPr>
             <w:r>
               <w:rPr>
-                <w:rFonts w:hint="default" w:ascii="仿宋_GB2312" w:hAnsi="仿宋_GB2312" w:eastAsia="仿宋_GB2312" w:cs="方正小标宋简体"/>
-                <w:sz w:val="24"/>
+                <w:rFonts w:hint="default" w:ascii="方正小标宋简体" w:hAnsi="方正小标宋简体" w:eastAsia="方正小标宋简体" w:cs="方正小标宋简体"/>
+                <w:sz w:val="32"/>
                 <w:szCs w:val="32"/>
                 <w:vertAlign w:val="baseline"/>
               </w:rPr>
@@ -483,10 +518,81 @@
             </w:pPr>
             <w:r>
               <w:rPr>
-                <w:rFonts w:ascii="仿宋_GB2312" w:hAnsi="仿宋_GB2312" w:eastAsia="仿宋_GB2312"/>
-                <w:sz w:val="24"/>
+                <w:rFonts w:hint="eastAsia" w:ascii="楷体_GB2312" w:hAnsi="楷体_GB2312" w:eastAsia="楷体_GB2312" w:cs="仿宋_GB2312"/>
+                <w:sz w:val="32"/>
+                <w:szCs w:val="24"/>
+                <w:vertAlign w:val="baseline"/>
               </w:rPr>
               <w:t>☑视频  ☑文字  □图片  □海报  其他________</w:t>
+            </w:r>
+            <w:r>
+              <w:rPr>
+                <w:sz w:val="32"/>
+              </w:rPr>
+            </w:r>
+            <w:r>
+              <w:rPr>
+                <w:rFonts w:hint="default" w:ascii="楷体_GB2312" w:hAnsi="楷体_GB2312" w:eastAsia="楷体_GB2312" w:cs="楷体_GB2312"/>
+                <w:sz w:val="32"/>
+                <w:szCs w:val="32"/>
+                <w:vertAlign w:val="baseline"/>
+              </w:rPr>
+            </w:r>
+            <w:r>
+              <w:rPr>
+                <w:rFonts w:hint="default" w:ascii="楷体_GB2312" w:hAnsi="楷体_GB2312" w:eastAsia="楷体_GB2312" w:cs="楷体_GB2312"/>
+                <w:sz w:val="32"/>
+                <w:szCs w:val="32"/>
+                <w:vertAlign w:val="baseline"/>
+              </w:rPr>
+            </w:r>
+            <w:r>
+              <w:rPr>
+                <w:rFonts w:hint="default" w:ascii="楷体_GB2312" w:hAnsi="楷体_GB2312" w:eastAsia="楷体_GB2312" w:cs="楷体_GB2312"/>
+                <w:sz w:val="32"/>
+                <w:szCs w:val="32"/>
+                <w:vertAlign w:val="baseline"/>
+              </w:rPr>
+            </w:r>
+            <w:r>
+              <w:rPr>
+                <w:rFonts w:hint="default" w:ascii="楷体_GB2312" w:hAnsi="楷体_GB2312" w:eastAsia="楷体_GB2312" w:cs="楷体_GB2312"/>
+                <w:sz w:val="32"/>
+                <w:szCs w:val="32"/>
+                <w:vertAlign w:val="baseline"/>
+              </w:rPr>
+            </w:r>
+            <w:r>
+              <w:rPr>
+                <w:rFonts w:hint="default" w:ascii="楷体_GB2312" w:hAnsi="楷体_GB2312" w:eastAsia="楷体_GB2312" w:cs="楷体_GB2312"/>
+                <w:sz w:val="32"/>
+                <w:szCs w:val="32"/>
+                <w:vertAlign w:val="baseline"/>
+              </w:rPr>
+            </w:r>
+            <w:r>
+              <w:rPr>
+                <w:rFonts w:hint="default" w:ascii="楷体_GB2312" w:hAnsi="楷体_GB2312" w:eastAsia="楷体_GB2312" w:cs="楷体_GB2312"/>
+                <w:sz w:val="32"/>
+                <w:szCs w:val="32"/>
+                <w:vertAlign w:val="baseline"/>
+              </w:rPr>
+            </w:r>
+            <w:r>
+              <w:rPr>
+                <w:rFonts w:hint="default" w:ascii="楷体_GB2312" w:hAnsi="楷体_GB2312" w:eastAsia="楷体_GB2312" w:cs="楷体_GB2312"/>
+                <w:sz w:val="32"/>
+                <w:szCs w:val="32"/>
+                <w:vertAlign w:val="baseline"/>
+              </w:rPr>
+            </w:r>
+            <w:r>
+              <w:rPr>
+                <w:rFonts w:hint="default" w:ascii="楷体_GB2312" w:hAnsi="楷体_GB2312" w:eastAsia="楷体_GB2312" w:cs="楷体_GB2312"/>
+                <w:sz w:val="32"/>
+                <w:szCs w:val="32"/>
+                <w:vertAlign w:val="baseline"/>
+              </w:rPr>
             </w:r>
           </w:p>
         </w:tc>
@@ -541,8 +647,8 @@
             </w:pPr>
             <w:r>
               <w:rPr>
-                <w:rFonts w:hint="default" w:ascii="仿宋_GB2312" w:hAnsi="仿宋_GB2312" w:eastAsia="仿宋_GB2312" w:cs="方正小标宋简体"/>
-                <w:sz w:val="24"/>
+                <w:rFonts w:hint="default" w:ascii="方正小标宋简体" w:hAnsi="方正小标宋简体" w:eastAsia="方正小标宋简体" w:cs="方正小标宋简体"/>
+                <w:sz w:val="32"/>
                 <w:szCs w:val="32"/>
                 <w:vertAlign w:val="baseline"/>
               </w:rPr>
@@ -601,8 +707,8 @@
             </w:pPr>
             <w:r>
               <w:rPr>
-                <w:rFonts w:hint="default" w:ascii="仿宋_GB2312" w:hAnsi="仿宋_GB2312" w:eastAsia="仿宋_GB2312" w:cs="方正小标宋简体"/>
-                <w:sz w:val="24"/>
+                <w:rFonts w:hint="default" w:ascii="方正小标宋简体" w:hAnsi="方正小标宋简体" w:eastAsia="方正小标宋简体" w:cs="方正小标宋简体"/>
+                <w:sz w:val="32"/>
                 <w:szCs w:val="32"/>
                 <w:vertAlign w:val="baseline"/>
               </w:rPr>
@@ -649,8 +755,8 @@
             </w:pPr>
             <w:r>
               <w:rPr>
-                <w:rFonts w:hint="default" w:ascii="仿宋_GB2312" w:hAnsi="仿宋_GB2312" w:eastAsia="仿宋_GB2312" w:cs="方正小标宋简体"/>
-                <w:sz w:val="24"/>
+                <w:rFonts w:hint="default" w:ascii="方正小标宋简体" w:hAnsi="方正小标宋简体" w:eastAsia="方正小标宋简体" w:cs="方正小标宋简体"/>
+                <w:sz w:val="32"/>
                 <w:szCs w:val="32"/>
                 <w:vertAlign w:val="baseline"/>
               </w:rPr>
@@ -677,10 +783,29 @@
             </w:pPr>
             <w:r>
               <w:rPr>
-                <w:rFonts w:ascii="仿宋_GB2312" w:hAnsi="仿宋_GB2312" w:eastAsia="仿宋_GB2312"/>
+                <w:rFonts w:hint="eastAsia" w:ascii="仿宋_GB2312" w:hAnsi="仿宋_GB2312" w:eastAsia="仿宋_GB2312" w:cs="仿宋_GB2312"/>
                 <w:sz w:val="24"/>
+                <w:szCs w:val="24"/>
+                <w:vertAlign w:val="baseline"/>
               </w:rPr>
               <w:t>字数（393）时长（04:00）</w:t>
+            </w:r>
+            <w:r>
+              <w:rPr>
+                <w:rFonts w:hint="eastAsia" w:ascii="仿宋_GB2312" w:hAnsi="仿宋_GB2312" w:eastAsia="仿宋_GB2312" w:cs="仿宋_GB2312"/>
+                <w:sz w:val="24"/>
+                <w:szCs w:val="24"/>
+                <w:vertAlign w:val="baseline"/>
+                <w:lang w:val="en-US" w:eastAsia="zh-CN"/>
+              </w:rPr>
+            </w:r>
+            <w:r>
+              <w:rPr>
+                <w:rFonts w:hint="eastAsia" w:ascii="仿宋_GB2312" w:hAnsi="仿宋_GB2312" w:eastAsia="仿宋_GB2312" w:cs="仿宋_GB2312"/>
+                <w:sz w:val="24"/>
+                <w:szCs w:val="24"/>
+                <w:vertAlign w:val="baseline"/>
+              </w:rPr>
             </w:r>
           </w:p>
         </w:tc>
@@ -720,8 +845,8 @@
             </w:pPr>
             <w:r>
               <w:rPr>
-                <w:rFonts w:hint="default" w:ascii="仿宋_GB2312" w:hAnsi="仿宋_GB2312" w:eastAsia="仿宋_GB2312" w:cs="方正小标宋简体"/>
-                <w:sz w:val="24"/>
+                <w:rFonts w:hint="default" w:ascii="方正小标宋简体" w:hAnsi="方正小标宋简体" w:eastAsia="方正小标宋简体" w:cs="方正小标宋简体"/>
+                <w:sz w:val="32"/>
                 <w:szCs w:val="32"/>
                 <w:vertAlign w:val="baseline"/>
               </w:rPr>
@@ -749,10 +874,21 @@
             </w:pPr>
             <w:r>
               <w:rPr>
-                <w:rFonts w:ascii="仿宋_GB2312" w:hAnsi="仿宋_GB2312" w:eastAsia="仿宋_GB2312"/>
+                <w:rFonts w:hint="eastAsia" w:ascii="仿宋_GB2312" w:hAnsi="仿宋_GB2312" w:eastAsia="仿宋_GB2312" w:cs="仿宋_GB2312"/>
                 <w:sz w:val="24"/>
+                <w:szCs w:val="24"/>
+                <w:vertAlign w:val="baseline"/>
               </w:rPr>
               <w:t>2026年01月12日 20:30</w:t>
+            </w:r>
+            <w:r>
+              <w:rPr>
+                <w:rFonts w:hint="eastAsia" w:ascii="仿宋_GB2312" w:hAnsi="仿宋_GB2312" w:eastAsia="仿宋_GB2312" w:cs="仿宋_GB2312"/>
+                <w:sz w:val="24"/>
+                <w:szCs w:val="24"/>
+                <w:vertAlign w:val="baseline"/>
+                <w:lang w:val="en-US" w:eastAsia="zh-CN"/>
+              </w:rPr>
             </w:r>
           </w:p>
         </w:tc>
@@ -775,8 +911,8 @@
             </w:pPr>
             <w:r>
               <w:rPr>
-                <w:rFonts w:hint="default" w:ascii="仿宋_GB2312" w:hAnsi="仿宋_GB2312" w:eastAsia="仿宋_GB2312" w:cs="方正小标宋简体"/>
-                <w:sz w:val="24"/>
+                <w:rFonts w:hint="default" w:ascii="方正小标宋简体" w:hAnsi="方正小标宋简体" w:eastAsia="方正小标宋简体" w:cs="方正小标宋简体"/>
+                <w:sz w:val="32"/>
                 <w:szCs w:val="32"/>
                 <w:vertAlign w:val="baseline"/>
               </w:rPr>
@@ -804,10 +940,21 @@
             </w:pPr>
             <w:r>
               <w:rPr>
-                <w:rFonts w:ascii="仿宋_GB2312" w:hAnsi="仿宋_GB2312" w:eastAsia="仿宋_GB2312"/>
+                <w:rFonts w:hint="eastAsia" w:ascii="仿宋_GB2312" w:hAnsi="仿宋_GB2312" w:eastAsia="仿宋_GB2312" w:cs="仿宋_GB2312"/>
                 <w:sz w:val="24"/>
+                <w:szCs w:val="24"/>
+                <w:vertAlign w:val="baseline"/>
               </w:rPr>
               <w:t>2026年01月12日 21:00</w:t>
+            </w:r>
+            <w:r>
+              <w:rPr>
+                <w:rFonts w:hint="eastAsia" w:ascii="仿宋_GB2312" w:hAnsi="仿宋_GB2312" w:eastAsia="仿宋_GB2312" w:cs="仿宋_GB2312"/>
+                <w:sz w:val="24"/>
+                <w:szCs w:val="24"/>
+                <w:vertAlign w:val="baseline"/>
+                <w:lang w:val="en-US" w:eastAsia="zh-CN"/>
+              </w:rPr>
             </w:r>
           </w:p>
         </w:tc>
@@ -865,8 +1012,8 @@
             </w:pPr>
             <w:r>
               <w:rPr>
-                <w:rFonts w:hint="default" w:ascii="仿宋_GB2312" w:hAnsi="仿宋_GB2312" w:eastAsia="仿宋_GB2312" w:cs="方正小标宋简体"/>
-                <w:sz w:val="24"/>
+                <w:rFonts w:hint="default" w:ascii="方正小标宋简体" w:hAnsi="方正小标宋简体" w:eastAsia="方正小标宋简体" w:cs="方正小标宋简体"/>
+                <w:sz w:val="32"/>
                 <w:szCs w:val="32"/>
                 <w:vertAlign w:val="baseline"/>
               </w:rPr>
@@ -955,8 +1102,8 @@
             </w:pPr>
             <w:r>
               <w:rPr>
-                <w:rFonts w:hint="default" w:ascii="仿宋_GB2312" w:hAnsi="仿宋_GB2312" w:eastAsia="仿宋_GB2312" w:cs="方正小标宋简体"/>
-                <w:sz w:val="24"/>
+                <w:rFonts w:hint="default" w:ascii="方正小标宋简体" w:hAnsi="方正小标宋简体" w:eastAsia="方正小标宋简体" w:cs="方正小标宋简体"/>
+                <w:sz w:val="32"/>
                 <w:szCs w:val="32"/>
                 <w:vertAlign w:val="baseline"/>
               </w:rPr>
@@ -983,8 +1130,10 @@
             </w:pPr>
             <w:r>
               <w:rPr>
-                <w:rFonts w:ascii="仿宋_GB2312" w:hAnsi="仿宋_GB2312" w:eastAsia="仿宋_GB2312"/>
+                <w:rFonts w:hint="eastAsia" w:ascii="仿宋_GB2312" w:hAnsi="仿宋_GB2312" w:eastAsia="仿宋_GB2312" w:cs="仿宋_GB2312"/>
                 <w:sz w:val="24"/>
+                <w:szCs w:val="24"/>
+                <w:vertAlign w:val="baseline"/>
               </w:rPr>
               <w:t>全力冲刺"开门红"丨铆劲攻坚 石家庄市制造企业按下生产"加速键"</w:t>
             </w:r>
@@ -1002,8 +1151,8 @@
             </w:pPr>
             <w:r>
               <w:rPr>
-                <w:rFonts w:hint="default" w:ascii="仿宋_GB2312" w:hAnsi="仿宋_GB2312" w:eastAsia="仿宋_GB2312" w:cs="楷体_GB2312"/>
-                <w:sz w:val="24"/>
+                <w:rFonts w:hint="default" w:ascii="楷体_GB2312" w:hAnsi="楷体_GB2312" w:eastAsia="楷体_GB2312" w:cs="楷体_GB2312"/>
+                <w:sz w:val="32"/>
                 <w:szCs w:val="32"/>
                 <w:vertAlign w:val="baseline"/>
               </w:rPr>
@@ -1011,8 +1160,8 @@
             </w:r>
             <w:r>
               <w:rPr>
-                <w:rFonts w:hint="eastAsia" w:ascii="仿宋_GB2312" w:hAnsi="仿宋_GB2312" w:eastAsia="仿宋_GB2312" w:cs="楷体_GB2312"/>
-                <w:sz w:val="24"/>
+                <w:rFonts w:hint="eastAsia" w:ascii="楷体_GB2312" w:hAnsi="楷体_GB2312" w:eastAsia="楷体_GB2312" w:cs="楷体_GB2312"/>
+                <w:sz w:val="32"/>
                 <w:szCs w:val="32"/>
                 <w:vertAlign w:val="baseline"/>
                 <w:lang w:val="en-US" w:eastAsia="zh-CN"/>
@@ -1021,8 +1170,8 @@
             </w:r>
             <w:r>
               <w:rPr>
-                <w:rFonts w:hint="default" w:ascii="仿宋_GB2312" w:hAnsi="仿宋_GB2312" w:eastAsia="仿宋_GB2312" w:cs="楷体_GB2312"/>
-                <w:sz w:val="24"/>
+                <w:rFonts w:hint="default" w:ascii="楷体_GB2312" w:hAnsi="楷体_GB2312" w:eastAsia="楷体_GB2312" w:cs="楷体_GB2312"/>
+                <w:sz w:val="32"/>
                 <w:szCs w:val="32"/>
                 <w:vertAlign w:val="baseline"/>
               </w:rPr>
@@ -1084,8 +1233,8 @@
             </w:pPr>
             <w:r>
               <w:rPr>
-                <w:rFonts w:hint="default" w:ascii="仿宋_GB2312" w:hAnsi="仿宋_GB2312" w:eastAsia="仿宋_GB2312" w:cs="方正小标宋简体"/>
-                <w:sz w:val="24"/>
+                <w:rFonts w:hint="default" w:ascii="方正小标宋简体" w:hAnsi="方正小标宋简体" w:eastAsia="方正小标宋简体" w:cs="方正小标宋简体"/>
+                <w:sz w:val="32"/>
                 <w:szCs w:val="32"/>
                 <w:vertAlign w:val="baseline"/>
               </w:rPr>
@@ -1119,8 +1268,8 @@
             </w:pPr>
             <w:r>
               <w:rPr>
-                <w:rFonts w:hint="default" w:ascii="仿宋_GB2312" w:hAnsi="仿宋_GB2312" w:eastAsia="仿宋_GB2312" w:cs="方正小标宋简体"/>
-                <w:sz w:val="24"/>
+                <w:rFonts w:hint="default" w:ascii="方正小标宋简体" w:hAnsi="方正小标宋简体" w:eastAsia="方正小标宋简体" w:cs="方正小标宋简体"/>
+                <w:sz w:val="32"/>
                 <w:szCs w:val="32"/>
                 <w:vertAlign w:val="baseline"/>
               </w:rPr>
@@ -1158,8 +1307,8 @@
             </w:pPr>
             <w:r>
               <w:rPr>
-                <w:rFonts w:hint="default" w:ascii="仿宋_GB2312" w:hAnsi="仿宋_GB2312" w:eastAsia="仿宋_GB2312" w:cs="楷体_GB2312"/>
-                <w:sz w:val="24"/>
+                <w:rFonts w:hint="default" w:ascii="楷体_GB2312" w:hAnsi="楷体_GB2312" w:eastAsia="楷体_GB2312" w:cs="楷体_GB2312"/>
+                <w:sz w:val="32"/>
                 <w:szCs w:val="32"/>
                 <w:vertAlign w:val="baseline"/>
               </w:rPr>
@@ -1167,8 +1316,8 @@
             </w:r>
             <w:r>
               <w:rPr>
-                <w:rFonts w:hint="eastAsia" w:ascii="仿宋_GB2312" w:hAnsi="仿宋_GB2312" w:eastAsia="仿宋_GB2312" w:cs="楷体_GB2312"/>
-                <w:sz w:val="24"/>
+                <w:rFonts w:hint="eastAsia" w:ascii="楷体_GB2312" w:hAnsi="楷体_GB2312" w:eastAsia="楷体_GB2312" w:cs="楷体_GB2312"/>
+                <w:sz w:val="32"/>
                 <w:szCs w:val="32"/>
                 <w:vertAlign w:val="baseline"/>
                 <w:lang w:val="en-US" w:eastAsia="zh-CN"/>
@@ -1177,8 +1326,8 @@
             </w:r>
             <w:r>
               <w:rPr>
-                <w:rFonts w:hint="default" w:ascii="仿宋_GB2312" w:hAnsi="仿宋_GB2312" w:eastAsia="仿宋_GB2312" w:cs="楷体_GB2312"/>
-                <w:sz w:val="24"/>
+                <w:rFonts w:hint="default" w:ascii="楷体_GB2312" w:hAnsi="楷体_GB2312" w:eastAsia="楷体_GB2312" w:cs="楷体_GB2312"/>
+                <w:sz w:val="32"/>
                 <w:szCs w:val="32"/>
                 <w:vertAlign w:val="baseline"/>
               </w:rPr>
@@ -1240,8 +1389,8 @@
             </w:pPr>
             <w:r>
               <w:rPr>
-                <w:rFonts w:hint="default" w:ascii="仿宋_GB2312" w:hAnsi="仿宋_GB2312" w:eastAsia="仿宋_GB2312" w:cs="方正小标宋简体"/>
-                <w:sz w:val="24"/>
+                <w:rFonts w:hint="default" w:ascii="方正小标宋简体" w:hAnsi="方正小标宋简体" w:eastAsia="方正小标宋简体" w:cs="方正小标宋简体"/>
+                <w:sz w:val="32"/>
                 <w:szCs w:val="32"/>
                 <w:vertAlign w:val="baseline"/>
               </w:rPr>
@@ -1279,8 +1428,8 @@
             </w:pPr>
             <w:r>
               <w:rPr>
-                <w:rFonts w:hint="default" w:ascii="仿宋_GB2312" w:hAnsi="仿宋_GB2312" w:eastAsia="仿宋_GB2312" w:cs="楷体_GB2312"/>
-                <w:sz w:val="24"/>
+                <w:rFonts w:hint="default" w:ascii="楷体_GB2312" w:hAnsi="楷体_GB2312" w:eastAsia="楷体_GB2312" w:cs="楷体_GB2312"/>
+                <w:sz w:val="32"/>
                 <w:szCs w:val="32"/>
                 <w:vertAlign w:val="baseline"/>
               </w:rPr>
@@ -1288,8 +1437,8 @@
             </w:r>
             <w:r>
               <w:rPr>
-                <w:rFonts w:hint="eastAsia" w:ascii="仿宋_GB2312" w:hAnsi="仿宋_GB2312" w:eastAsia="仿宋_GB2312" w:cs="楷体_GB2312"/>
-                <w:sz w:val="24"/>
+                <w:rFonts w:hint="eastAsia" w:ascii="楷体_GB2312" w:hAnsi="楷体_GB2312" w:eastAsia="楷体_GB2312" w:cs="楷体_GB2312"/>
+                <w:sz w:val="32"/>
                 <w:szCs w:val="32"/>
                 <w:vertAlign w:val="baseline"/>
                 <w:lang w:val="en-US" w:eastAsia="zh-CN"/>
@@ -1298,8 +1447,8 @@
             </w:r>
             <w:r>
               <w:rPr>
-                <w:rFonts w:hint="default" w:ascii="仿宋_GB2312" w:hAnsi="仿宋_GB2312" w:eastAsia="仿宋_GB2312" w:cs="楷体_GB2312"/>
-                <w:sz w:val="24"/>
+                <w:rFonts w:hint="default" w:ascii="楷体_GB2312" w:hAnsi="楷体_GB2312" w:eastAsia="楷体_GB2312" w:cs="楷体_GB2312"/>
+                <w:sz w:val="32"/>
                 <w:szCs w:val="32"/>
                 <w:vertAlign w:val="baseline"/>
               </w:rPr>
@@ -1361,8 +1510,8 @@
             </w:pPr>
             <w:r>
               <w:rPr>
-                <w:rFonts w:hint="default" w:ascii="仿宋_GB2312" w:hAnsi="仿宋_GB2312" w:eastAsia="仿宋_GB2312" w:cs="方正小标宋简体"/>
-                <w:sz w:val="24"/>
+                <w:rFonts w:hint="default" w:ascii="方正小标宋简体" w:hAnsi="方正小标宋简体" w:eastAsia="方正小标宋简体" w:cs="方正小标宋简体"/>
+                <w:sz w:val="32"/>
                 <w:szCs w:val="32"/>
                 <w:vertAlign w:val="baseline"/>
               </w:rPr>
@@ -1400,8 +1549,8 @@
             </w:pPr>
             <w:r>
               <w:rPr>
-                <w:rFonts w:hint="default" w:ascii="仿宋_GB2312" w:hAnsi="仿宋_GB2312" w:eastAsia="仿宋_GB2312" w:cs="楷体_GB2312"/>
-                <w:sz w:val="24"/>
+                <w:rFonts w:hint="default" w:ascii="楷体_GB2312" w:hAnsi="楷体_GB2312" w:eastAsia="楷体_GB2312" w:cs="楷体_GB2312"/>
+                <w:sz w:val="32"/>
                 <w:szCs w:val="32"/>
                 <w:vertAlign w:val="baseline"/>
               </w:rPr>
@@ -1409,8 +1558,8 @@
             </w:r>
             <w:r>
               <w:rPr>
-                <w:rFonts w:hint="eastAsia" w:ascii="仿宋_GB2312" w:hAnsi="仿宋_GB2312" w:eastAsia="仿宋_GB2312" w:cs="楷体_GB2312"/>
-                <w:sz w:val="24"/>
+                <w:rFonts w:hint="eastAsia" w:ascii="楷体_GB2312" w:hAnsi="楷体_GB2312" w:eastAsia="楷体_GB2312" w:cs="楷体_GB2312"/>
+                <w:sz w:val="32"/>
                 <w:szCs w:val="32"/>
                 <w:vertAlign w:val="baseline"/>
                 <w:lang w:val="en-US" w:eastAsia="zh-CN"/>
@@ -1419,8 +1568,8 @@
             </w:r>
             <w:r>
               <w:rPr>
-                <w:rFonts w:hint="default" w:ascii="仿宋_GB2312" w:hAnsi="仿宋_GB2312" w:eastAsia="仿宋_GB2312" w:cs="楷体_GB2312"/>
-                <w:sz w:val="24"/>
+                <w:rFonts w:hint="default" w:ascii="楷体_GB2312" w:hAnsi="楷体_GB2312" w:eastAsia="楷体_GB2312" w:cs="楷体_GB2312"/>
+                <w:sz w:val="32"/>
                 <w:szCs w:val="32"/>
                 <w:vertAlign w:val="baseline"/>
               </w:rPr>
@@ -1482,8 +1631,8 @@
             </w:pPr>
             <w:r>
               <w:rPr>
-                <w:rFonts w:hint="default" w:ascii="仿宋_GB2312" w:hAnsi="仿宋_GB2312" w:eastAsia="仿宋_GB2312" w:cs="方正小标宋简体"/>
-                <w:sz w:val="24"/>
+                <w:rFonts w:hint="default" w:ascii="方正小标宋简体" w:hAnsi="方正小标宋简体" w:eastAsia="方正小标宋简体" w:cs="方正小标宋简体"/>
+                <w:sz w:val="32"/>
                 <w:szCs w:val="32"/>
                 <w:vertAlign w:val="baseline"/>
               </w:rPr>
@@ -1536,8 +1685,8 @@
             </w:pPr>
             <w:r>
               <w:rPr>
-                <w:rFonts w:hint="default" w:ascii="仿宋_GB2312" w:hAnsi="仿宋_GB2312" w:eastAsia="仿宋_GB2312" w:cs="楷体_GB2312"/>
-                <w:sz w:val="24"/>
+                <w:rFonts w:hint="default" w:ascii="楷体_GB2312" w:hAnsi="楷体_GB2312" w:eastAsia="楷体_GB2312" w:cs="楷体_GB2312"/>
+                <w:sz w:val="32"/>
                 <w:szCs w:val="32"/>
                 <w:vertAlign w:val="baseline"/>
               </w:rPr>
@@ -1545,8 +1694,8 @@
             </w:r>
             <w:r>
               <w:rPr>
-                <w:rFonts w:hint="eastAsia" w:ascii="仿宋_GB2312" w:hAnsi="仿宋_GB2312" w:eastAsia="仿宋_GB2312" w:cs="楷体_GB2312"/>
-                <w:sz w:val="24"/>
+                <w:rFonts w:hint="eastAsia" w:ascii="楷体_GB2312" w:hAnsi="楷体_GB2312" w:eastAsia="楷体_GB2312" w:cs="楷体_GB2312"/>
+                <w:sz w:val="32"/>
                 <w:szCs w:val="32"/>
                 <w:vertAlign w:val="baseline"/>
                 <w:lang w:val="en-US" w:eastAsia="zh-CN"/>
@@ -1555,8 +1704,8 @@
             </w:r>
             <w:r>
               <w:rPr>
-                <w:rFonts w:hint="default" w:ascii="仿宋_GB2312" w:hAnsi="仿宋_GB2312" w:eastAsia="仿宋_GB2312" w:cs="楷体_GB2312"/>
-                <w:sz w:val="24"/>
+                <w:rFonts w:hint="default" w:ascii="楷体_GB2312" w:hAnsi="楷体_GB2312" w:eastAsia="楷体_GB2312" w:cs="楷体_GB2312"/>
+                <w:sz w:val="32"/>
                 <w:szCs w:val="32"/>
                 <w:vertAlign w:val="baseline"/>
               </w:rPr>
@@ -1618,8 +1767,8 @@
             </w:pPr>
             <w:r>
               <w:rPr>
-                <w:rFonts w:hint="default" w:ascii="仿宋_GB2312" w:hAnsi="仿宋_GB2312" w:eastAsia="仿宋_GB2312" w:cs="方正小标宋简体"/>
-                <w:sz w:val="24"/>
+                <w:rFonts w:hint="default" w:ascii="方正小标宋简体" w:hAnsi="方正小标宋简体" w:eastAsia="方正小标宋简体" w:cs="方正小标宋简体"/>
+                <w:sz w:val="32"/>
                 <w:szCs w:val="32"/>
                 <w:vertAlign w:val="baseline"/>
               </w:rPr>
@@ -1687,8 +1836,8 @@
             </w:pPr>
             <w:r>
               <w:rPr>
-                <w:rFonts w:hint="default" w:ascii="仿宋_GB2312" w:hAnsi="仿宋_GB2312" w:eastAsia="仿宋_GB2312" w:cs="楷体_GB2312"/>
-                <w:sz w:val="24"/>
+                <w:rFonts w:hint="default" w:ascii="楷体_GB2312" w:hAnsi="楷体_GB2312" w:eastAsia="楷体_GB2312" w:cs="楷体_GB2312"/>
+                <w:sz w:val="32"/>
                 <w:szCs w:val="32"/>
                 <w:vertAlign w:val="baseline"/>
               </w:rPr>
@@ -1696,8 +1845,8 @@
             </w:r>
             <w:r>
               <w:rPr>
-                <w:rFonts w:hint="eastAsia" w:ascii="仿宋_GB2312" w:hAnsi="仿宋_GB2312" w:eastAsia="仿宋_GB2312" w:cs="楷体_GB2312"/>
-                <w:sz w:val="24"/>
+                <w:rFonts w:hint="eastAsia" w:ascii="楷体_GB2312" w:hAnsi="楷体_GB2312" w:eastAsia="楷体_GB2312" w:cs="楷体_GB2312"/>
+                <w:sz w:val="32"/>
                 <w:szCs w:val="32"/>
                 <w:vertAlign w:val="baseline"/>
                 <w:lang w:val="en-US" w:eastAsia="zh-CN"/>
@@ -1706,8 +1855,8 @@
             </w:r>
             <w:r>
               <w:rPr>
-                <w:rFonts w:hint="default" w:ascii="仿宋_GB2312" w:hAnsi="仿宋_GB2312" w:eastAsia="仿宋_GB2312" w:cs="楷体_GB2312"/>
-                <w:sz w:val="24"/>
+                <w:rFonts w:hint="default" w:ascii="楷体_GB2312" w:hAnsi="楷体_GB2312" w:eastAsia="楷体_GB2312" w:cs="楷体_GB2312"/>
+                <w:sz w:val="32"/>
                 <w:szCs w:val="32"/>
                 <w:vertAlign w:val="baseline"/>
               </w:rPr>

</xml_diff>